<commit_message>
Revised Ps 85. Not yet published to PDF.
</commit_message>
<xml_diff>
--- a/Psalms/085.docx
+++ b/Psalms/085.docx
@@ -140,6 +140,14 @@
           </w:tcPr>
           <w:p>
             <w:pPr>
+              <w:pStyle w:val="Rubric"/>
+            </w:pPr>
+            <w:r>
+              <w:t>1 (A Psalm by David)</w:t>
+            </w:r>
+          </w:p>
+          <w:p>
+            <w:pPr>
               <w:pStyle w:val="EngIndEnd"/>
             </w:pPr>
           </w:p>
@@ -154,13 +162,23 @@
           <w:tcPr>
             <w:tcW w:w="615" w:type="pct"/>
           </w:tcPr>
-          <w:p/>
+          <w:p>
+            <w:r>
+              <w:t>Skipping for now</w:t>
+            </w:r>
+          </w:p>
         </w:tc>
         <w:tc>
           <w:tcPr>
             <w:tcW w:w="621" w:type="pct"/>
           </w:tcPr>
-          <w:p/>
+          <w:p>
+            <w:proofErr w:type="gramStart"/>
+            <w:r>
+              <w:t>A Prayer of David.</w:t>
+            </w:r>
+            <w:proofErr w:type="gramEnd"/>
+          </w:p>
         </w:tc>
         <w:tc>
           <w:tcPr>
@@ -224,6 +242,18 @@
                 <w:shd w:val="clear" w:color="auto" w:fill="FFFFFF"/>
               </w:rPr>
             </w:pPr>
+            <w:proofErr w:type="gramStart"/>
+            <w:r>
+              <w:rPr>
+                <w:rFonts w:ascii="Tahoma" w:eastAsia="Times New Roman" w:hAnsi="Tahoma" w:cs="Tahoma"/>
+                <w:color w:val="2E1308"/>
+                <w:sz w:val="24"/>
+                <w:szCs w:val="24"/>
+                <w:shd w:val="clear" w:color="auto" w:fill="FFFFFF"/>
+              </w:rPr>
+              <w:t>A prayer by David.</w:t>
+            </w:r>
+            <w:proofErr w:type="gramEnd"/>
           </w:p>
         </w:tc>
       </w:tr>
@@ -274,6 +304,39 @@
           </w:tcPr>
           <w:p>
             <w:pPr>
+              <w:pStyle w:val="EnglishHangNoCoptic"/>
+            </w:pPr>
+            <w:r>
+              <w:t xml:space="preserve">Incline </w:t>
+            </w:r>
+            <w:r>
+              <w:t>Your</w:t>
+            </w:r>
+            <w:r>
+              <w:t xml:space="preserve"> ear, O Lord, and </w:t>
+            </w:r>
+            <w:r>
+              <w:t>hear me,</w:t>
+            </w:r>
+          </w:p>
+          <w:p>
+            <w:pPr>
+              <w:pStyle w:val="EnglishHangEndNoCoptic"/>
+            </w:pPr>
+            <w:r>
+              <w:tab/>
+            </w:r>
+            <w:proofErr w:type="gramStart"/>
+            <w:r>
+              <w:t>for</w:t>
+            </w:r>
+            <w:proofErr w:type="gramEnd"/>
+            <w:r>
+              <w:t xml:space="preserve"> I am poor and needy.</w:t>
+            </w:r>
+          </w:p>
+          <w:p>
+            <w:pPr>
               <w:pStyle w:val="EngIndEnd"/>
             </w:pPr>
           </w:p>
@@ -298,7 +361,11 @@
           <w:tcPr>
             <w:tcW w:w="621" w:type="pct"/>
           </w:tcPr>
-          <w:p/>
+          <w:p>
+            <w:r>
+              <w:t>BOW down Thine ear, O Lord, and hear me, for I am poor and in misery.</w:t>
+            </w:r>
+          </w:p>
         </w:tc>
         <w:tc>
           <w:tcPr>
@@ -363,6 +430,41 @@
                 <w:shd w:val="clear" w:color="auto" w:fill="FFFFFF"/>
               </w:rPr>
             </w:pPr>
+            <w:r>
+              <w:rPr>
+                <w:rFonts w:ascii="Tahoma" w:eastAsia="Times New Roman" w:hAnsi="Tahoma" w:cs="Tahoma"/>
+                <w:color w:val="2E1308"/>
+                <w:sz w:val="24"/>
+                <w:szCs w:val="24"/>
+                <w:shd w:val="clear" w:color="auto" w:fill="FFFFFF"/>
+              </w:rPr>
+              <w:t>Incline Your ear, O Lord, and hear me,</w:t>
+            </w:r>
+          </w:p>
+          <w:p>
+            <w:pPr>
+              <w:spacing w:line="240" w:lineRule="auto"/>
+              <w:jc w:val="left"/>
+              <w:rPr>
+                <w:rFonts w:ascii="Tahoma" w:eastAsia="Times New Roman" w:hAnsi="Tahoma" w:cs="Tahoma"/>
+                <w:color w:val="2E1308"/>
+                <w:sz w:val="24"/>
+                <w:szCs w:val="24"/>
+                <w:shd w:val="clear" w:color="auto" w:fill="FFFFFF"/>
+              </w:rPr>
+            </w:pPr>
+            <w:proofErr w:type="gramStart"/>
+            <w:r>
+              <w:rPr>
+                <w:rFonts w:ascii="Tahoma" w:eastAsia="Times New Roman" w:hAnsi="Tahoma" w:cs="Tahoma"/>
+                <w:color w:val="2E1308"/>
+                <w:sz w:val="24"/>
+                <w:szCs w:val="24"/>
+                <w:shd w:val="clear" w:color="auto" w:fill="FFFFFF"/>
+              </w:rPr>
+              <w:t>For I am poor and needy.</w:t>
+            </w:r>
+            <w:proofErr w:type="gramEnd"/>
           </w:p>
         </w:tc>
       </w:tr>
@@ -426,8 +528,64 @@
           </w:tcPr>
           <w:p>
             <w:pPr>
-              <w:pStyle w:val="EngIndEnd"/>
-            </w:pPr>
+              <w:pStyle w:val="EnglishHangNoCoptic"/>
+            </w:pPr>
+            <w:r>
+              <w:t>2 Preserve my soul, for I am holy;</w:t>
+            </w:r>
+            <w:r>
+              <w:rPr>
+                <w:rStyle w:val="FootnoteReference"/>
+              </w:rPr>
+              <w:footnoteReference w:id="2"/>
+            </w:r>
+          </w:p>
+          <w:p>
+            <w:pPr>
+              <w:pStyle w:val="EnglishHangEndNoCoptic"/>
+            </w:pPr>
+            <w:r>
+              <w:tab/>
+            </w:r>
+            <w:proofErr w:type="gramStart"/>
+            <w:r>
+              <w:t>save</w:t>
+            </w:r>
+            <w:proofErr w:type="gramEnd"/>
+            <w:r>
+              <w:t xml:space="preserve"> </w:t>
+            </w:r>
+            <w:r>
+              <w:t>Your</w:t>
+            </w:r>
+            <w:r>
+              <w:t xml:space="preserve"> servant, </w:t>
+            </w:r>
+            <w:r>
+              <w:t xml:space="preserve">O my God, </w:t>
+            </w:r>
+            <w:r>
+              <w:t xml:space="preserve">who </w:t>
+            </w:r>
+            <w:r>
+              <w:t>hopes</w:t>
+            </w:r>
+            <w:r>
+              <w:t xml:space="preserve"> in </w:t>
+            </w:r>
+            <w:r>
+              <w:t>You</w:t>
+            </w:r>
+            <w:r>
+              <w:t>.</w:t>
+            </w:r>
+          </w:p>
+          <w:p>
+            <w:pPr>
+              <w:pStyle w:val="EngIndEnd"/>
+            </w:pPr>
+            <w:bookmarkStart w:id="0" w:name="_GoBack"/>
+            <w:bookmarkEnd w:id="0"/>
           </w:p>
         </w:tc>
         <w:tc>
@@ -450,7 +608,19 @@
           <w:tcPr>
             <w:tcW w:w="621" w:type="pct"/>
           </w:tcPr>
-          <w:p/>
+          <w:p>
+            <w:r>
+              <w:t xml:space="preserve">Preserve Thou my soul, for I am holy; save Thy servant, O my God, that </w:t>
+            </w:r>
+            <w:proofErr w:type="spellStart"/>
+            <w:r>
+              <w:t>putteth</w:t>
+            </w:r>
+            <w:proofErr w:type="spellEnd"/>
+            <w:r>
+              <w:t xml:space="preserve"> his trust in Thee.</w:t>
+            </w:r>
+          </w:p>
         </w:tc>
         <w:tc>
           <w:tcPr>
@@ -507,6 +677,61 @@
                 <w:shd w:val="clear" w:color="auto" w:fill="FFFFFF"/>
               </w:rPr>
             </w:pPr>
+            <w:r>
+              <w:rPr>
+                <w:rFonts w:ascii="Tahoma" w:eastAsia="Times New Roman" w:hAnsi="Tahoma" w:cs="Tahoma"/>
+                <w:color w:val="2E1308"/>
+                <w:sz w:val="24"/>
+                <w:szCs w:val="24"/>
+                <w:shd w:val="clear" w:color="auto" w:fill="FFFFFF"/>
+              </w:rPr>
+              <w:t>Guard my soul, for I am holy;</w:t>
+            </w:r>
+          </w:p>
+          <w:p>
+            <w:pPr>
+              <w:spacing w:line="240" w:lineRule="auto"/>
+              <w:jc w:val="left"/>
+              <w:rPr>
+                <w:rFonts w:ascii="Tahoma" w:eastAsia="Times New Roman" w:hAnsi="Tahoma" w:cs="Tahoma"/>
+                <w:color w:val="2E1308"/>
+                <w:sz w:val="24"/>
+                <w:szCs w:val="24"/>
+                <w:shd w:val="clear" w:color="auto" w:fill="FFFFFF"/>
+              </w:rPr>
+            </w:pPr>
+            <w:r>
+              <w:rPr>
+                <w:rFonts w:ascii="Tahoma" w:eastAsia="Times New Roman" w:hAnsi="Tahoma" w:cs="Tahoma"/>
+                <w:color w:val="2E1308"/>
+                <w:sz w:val="24"/>
+                <w:szCs w:val="24"/>
+                <w:shd w:val="clear" w:color="auto" w:fill="FFFFFF"/>
+              </w:rPr>
+              <w:t xml:space="preserve">O my God, </w:t>
+            </w:r>
+            <w:proofErr w:type="gramStart"/>
+            <w:r>
+              <w:rPr>
+                <w:rFonts w:ascii="Tahoma" w:eastAsia="Times New Roman" w:hAnsi="Tahoma" w:cs="Tahoma"/>
+                <w:color w:val="2E1308"/>
+                <w:sz w:val="24"/>
+                <w:szCs w:val="24"/>
+                <w:shd w:val="clear" w:color="auto" w:fill="FFFFFF"/>
+              </w:rPr>
+              <w:t>save</w:t>
+            </w:r>
+            <w:proofErr w:type="gramEnd"/>
+            <w:r>
+              <w:rPr>
+                <w:rFonts w:ascii="Tahoma" w:eastAsia="Times New Roman" w:hAnsi="Tahoma" w:cs="Tahoma"/>
+                <w:color w:val="2E1308"/>
+                <w:sz w:val="24"/>
+                <w:szCs w:val="24"/>
+                <w:shd w:val="clear" w:color="auto" w:fill="FFFFFF"/>
+              </w:rPr>
+              <w:t xml:space="preserve"> Your servant, who hopes in You.</w:t>
+            </w:r>
           </w:p>
         </w:tc>
       </w:tr>
@@ -557,6 +782,36 @@
           </w:tcPr>
           <w:p>
             <w:pPr>
+              <w:pStyle w:val="EnglishHangNoCoptic"/>
+            </w:pPr>
+            <w:r>
+              <w:t>3 Have mercy on me, O Lord,</w:t>
+            </w:r>
+          </w:p>
+          <w:p>
+            <w:pPr>
+              <w:pStyle w:val="EnglishHangEndNoCoptic"/>
+            </w:pPr>
+            <w:r>
+              <w:tab/>
+            </w:r>
+            <w:proofErr w:type="gramStart"/>
+            <w:r>
+              <w:t>for</w:t>
+            </w:r>
+            <w:proofErr w:type="gramEnd"/>
+            <w:r>
+              <w:t xml:space="preserve"> </w:t>
+            </w:r>
+            <w:r>
+              <w:t xml:space="preserve">I will cry to You </w:t>
+            </w:r>
+            <w:r>
+              <w:t>all day long.</w:t>
+            </w:r>
+          </w:p>
+          <w:p>
+            <w:pPr>
               <w:pStyle w:val="EngIndEnd"/>
             </w:pPr>
           </w:p>
@@ -581,7 +836,11 @@
           <w:tcPr>
             <w:tcW w:w="621" w:type="pct"/>
           </w:tcPr>
-          <w:p/>
+          <w:p>
+            <w:r>
+              <w:t>Have mercy upon me, O Lord, for I will call upon Thee all day.</w:t>
+            </w:r>
+          </w:p>
         </w:tc>
         <w:tc>
           <w:tcPr>
@@ -638,6 +897,61 @@
                 <w:shd w:val="clear" w:color="auto" w:fill="FFFFFF"/>
               </w:rPr>
             </w:pPr>
+            <w:r>
+              <w:rPr>
+                <w:rFonts w:ascii="Tahoma" w:eastAsia="Times New Roman" w:hAnsi="Tahoma" w:cs="Tahoma"/>
+                <w:color w:val="2E1308"/>
+                <w:sz w:val="24"/>
+                <w:szCs w:val="24"/>
+                <w:shd w:val="clear" w:color="auto" w:fill="FFFFFF"/>
+              </w:rPr>
+              <w:t>Have mercy on me, O Lord,</w:t>
+            </w:r>
+          </w:p>
+          <w:p>
+            <w:pPr>
+              <w:spacing w:line="240" w:lineRule="auto"/>
+              <w:jc w:val="left"/>
+              <w:rPr>
+                <w:rFonts w:ascii="Tahoma" w:eastAsia="Times New Roman" w:hAnsi="Tahoma" w:cs="Tahoma"/>
+                <w:color w:val="2E1308"/>
+                <w:sz w:val="24"/>
+                <w:szCs w:val="24"/>
+                <w:shd w:val="clear" w:color="auto" w:fill="FFFFFF"/>
+              </w:rPr>
+            </w:pPr>
+            <w:r>
+              <w:rPr>
+                <w:rFonts w:ascii="Tahoma" w:eastAsia="Times New Roman" w:hAnsi="Tahoma" w:cs="Tahoma"/>
+                <w:color w:val="2E1308"/>
+                <w:sz w:val="24"/>
+                <w:szCs w:val="24"/>
+                <w:shd w:val="clear" w:color="auto" w:fill="FFFFFF"/>
+              </w:rPr>
+              <w:t xml:space="preserve">For all the </w:t>
+            </w:r>
+            <w:proofErr w:type="gramStart"/>
+            <w:r>
+              <w:rPr>
+                <w:rFonts w:ascii="Tahoma" w:eastAsia="Times New Roman" w:hAnsi="Tahoma" w:cs="Tahoma"/>
+                <w:color w:val="2E1308"/>
+                <w:sz w:val="24"/>
+                <w:szCs w:val="24"/>
+                <w:shd w:val="clear" w:color="auto" w:fill="FFFFFF"/>
+              </w:rPr>
+              <w:t>day long</w:t>
+            </w:r>
+            <w:proofErr w:type="gramEnd"/>
+            <w:r>
+              <w:rPr>
+                <w:rFonts w:ascii="Tahoma" w:eastAsia="Times New Roman" w:hAnsi="Tahoma" w:cs="Tahoma"/>
+                <w:color w:val="2E1308"/>
+                <w:sz w:val="24"/>
+                <w:szCs w:val="24"/>
+                <w:shd w:val="clear" w:color="auto" w:fill="FFFFFF"/>
+              </w:rPr>
+              <w:t xml:space="preserve"> I will cry to You.</w:t>
+            </w:r>
           </w:p>
         </w:tc>
       </w:tr>
@@ -685,7 +999,7 @@
               <w:rPr>
                 <w:rStyle w:val="FootnoteReference"/>
               </w:rPr>
-              <w:footnoteReference w:id="2"/>
+              <w:footnoteReference w:id="3"/>
             </w:r>
           </w:p>
           <w:p>
@@ -700,6 +1014,51 @@
           </w:tcPr>
           <w:p>
             <w:pPr>
+              <w:pStyle w:val="EnglishHangNoCoptic"/>
+            </w:pPr>
+            <w:r>
+              <w:lastRenderedPageBreak/>
+              <w:t xml:space="preserve">4 </w:t>
+            </w:r>
+            <w:r>
+              <w:t>Gladden</w:t>
+            </w:r>
+            <w:r>
+              <w:t xml:space="preserve"> the soul of </w:t>
+            </w:r>
+            <w:r>
+              <w:t>Your servant,</w:t>
+            </w:r>
+          </w:p>
+          <w:p>
+            <w:pPr>
+              <w:pStyle w:val="EnglishHangEndNoCoptic"/>
+            </w:pPr>
+            <w:r>
+              <w:tab/>
+              <w:t>For</w:t>
+            </w:r>
+            <w:r>
+              <w:t xml:space="preserve"> I lift my soul</w:t>
+            </w:r>
+            <w:r>
+              <w:t xml:space="preserve"> to </w:t>
+            </w:r>
+            <w:r>
+              <w:t>You</w:t>
+            </w:r>
+            <w:r>
+              <w:t>, O Lord.</w:t>
+            </w:r>
+            <w:r>
+              <w:rPr>
+                <w:rStyle w:val="FootnoteReference"/>
+              </w:rPr>
+              <w:footnoteReference w:id="4"/>
+            </w:r>
+          </w:p>
+          <w:p>
+            <w:pPr>
               <w:pStyle w:val="EngIndEnd"/>
             </w:pPr>
           </w:p>
@@ -710,6 +1069,7 @@
           </w:tcPr>
           <w:p>
             <w:r>
+              <w:lastRenderedPageBreak/>
               <w:t>Rejoice the soul of Thy ser</w:t>
             </w:r>
             <w:r>
@@ -728,7 +1088,11 @@
           <w:tcPr>
             <w:tcW w:w="621" w:type="pct"/>
           </w:tcPr>
-          <w:p/>
+          <w:p>
+            <w:r>
+              <w:t>Give joy to the soul of Thy servant, for unto Thee have I lifted up my soul.</w:t>
+            </w:r>
+          </w:p>
         </w:tc>
         <w:tc>
           <w:tcPr>
@@ -765,7 +1129,11 @@
             </w:pPr>
             <w:r>
               <w:lastRenderedPageBreak/>
-              <w:t>Rejoice the sold of thy servant: for to thee, O Lord, have I lifted up my soul.</w:t>
+              <w:t xml:space="preserve">Rejoice the sold of thy servant: for to thee, O Lord, have I lifted up my </w:t>
+            </w:r>
+            <w:r>
+              <w:lastRenderedPageBreak/>
+              <w:t>soul.</w:t>
             </w:r>
           </w:p>
         </w:tc>
@@ -785,6 +1153,40 @@
                 <w:shd w:val="clear" w:color="auto" w:fill="FFFFFF"/>
               </w:rPr>
             </w:pPr>
+            <w:r>
+              <w:rPr>
+                <w:rFonts w:ascii="Tahoma" w:eastAsia="Times New Roman" w:hAnsi="Tahoma" w:cs="Tahoma"/>
+                <w:color w:val="2E1308"/>
+                <w:sz w:val="24"/>
+                <w:szCs w:val="24"/>
+                <w:shd w:val="clear" w:color="auto" w:fill="FFFFFF"/>
+              </w:rPr>
+              <w:lastRenderedPageBreak/>
+              <w:t>Gladden the soul of Your servant, O Lord,</w:t>
+            </w:r>
+          </w:p>
+          <w:p>
+            <w:pPr>
+              <w:spacing w:line="240" w:lineRule="auto"/>
+              <w:jc w:val="left"/>
+              <w:rPr>
+                <w:rFonts w:ascii="Tahoma" w:eastAsia="Times New Roman" w:hAnsi="Tahoma" w:cs="Tahoma"/>
+                <w:color w:val="2E1308"/>
+                <w:sz w:val="24"/>
+                <w:szCs w:val="24"/>
+                <w:shd w:val="clear" w:color="auto" w:fill="FFFFFF"/>
+              </w:rPr>
+            </w:pPr>
+            <w:r>
+              <w:rPr>
+                <w:rFonts w:ascii="Tahoma" w:eastAsia="Times New Roman" w:hAnsi="Tahoma" w:cs="Tahoma"/>
+                <w:color w:val="2E1308"/>
+                <w:sz w:val="24"/>
+                <w:szCs w:val="24"/>
+                <w:shd w:val="clear" w:color="auto" w:fill="FFFFFF"/>
+              </w:rPr>
+              <w:t>For to You, O Lord, I lift up my soul.</w:t>
+            </w:r>
           </w:p>
         </w:tc>
       </w:tr>
@@ -848,6 +1250,57 @@
           </w:tcPr>
           <w:p>
             <w:pPr>
+              <w:pStyle w:val="EnglishHangNoCoptic"/>
+            </w:pPr>
+            <w:r>
+              <w:t xml:space="preserve">5 For </w:t>
+            </w:r>
+            <w:r>
+              <w:t>You</w:t>
+            </w:r>
+            <w:r>
+              <w:t xml:space="preserve">, O Lord, </w:t>
+            </w:r>
+            <w:r>
+              <w:t>are</w:t>
+            </w:r>
+            <w:r>
+              <w:t xml:space="preserve"> </w:t>
+            </w:r>
+            <w:r>
+              <w:t>kind and gentle,</w:t>
+            </w:r>
+          </w:p>
+          <w:p>
+            <w:pPr>
+              <w:pStyle w:val="EnglishHangEndNoCoptic"/>
+            </w:pPr>
+            <w:r>
+              <w:tab/>
+            </w:r>
+            <w:proofErr w:type="gramStart"/>
+            <w:r>
+              <w:t>and</w:t>
+            </w:r>
+            <w:proofErr w:type="gramEnd"/>
+            <w:r>
+              <w:t xml:space="preserve"> </w:t>
+            </w:r>
+            <w:r>
+              <w:t>abounding</w:t>
+            </w:r>
+            <w:r>
+              <w:t xml:space="preserve"> in mercy to all who call on </w:t>
+            </w:r>
+            <w:r>
+              <w:t>You</w:t>
+            </w:r>
+            <w:r>
+              <w:t>.</w:t>
+            </w:r>
+          </w:p>
+          <w:p>
+            <w:pPr>
               <w:pStyle w:val="EngIndEnd"/>
             </w:pPr>
           </w:p>
@@ -872,7 +1325,13 @@
           <w:tcPr>
             <w:tcW w:w="621" w:type="pct"/>
           </w:tcPr>
-          <w:p/>
+          <w:p>
+            <w:proofErr w:type="gramStart"/>
+            <w:r>
+              <w:t>For Thou, Lord, art good and gentle, and of great mercy unto all them that call upon Thee.</w:t>
+            </w:r>
+            <w:proofErr w:type="gramEnd"/>
+          </w:p>
         </w:tc>
         <w:tc>
           <w:tcPr>
@@ -937,6 +1396,51 @@
                 <w:shd w:val="clear" w:color="auto" w:fill="FFFFFF"/>
               </w:rPr>
             </w:pPr>
+            <w:r>
+              <w:rPr>
+                <w:rFonts w:ascii="Tahoma" w:eastAsia="Times New Roman" w:hAnsi="Tahoma" w:cs="Tahoma"/>
+                <w:color w:val="2E1308"/>
+                <w:sz w:val="24"/>
+                <w:szCs w:val="24"/>
+                <w:shd w:val="clear" w:color="auto" w:fill="FFFFFF"/>
+              </w:rPr>
+              <w:t>For You, O Lord, are kind and good,</w:t>
+            </w:r>
+          </w:p>
+          <w:p>
+            <w:pPr>
+              <w:spacing w:line="240" w:lineRule="auto"/>
+              <w:jc w:val="left"/>
+              <w:rPr>
+                <w:rFonts w:ascii="Tahoma" w:eastAsia="Times New Roman" w:hAnsi="Tahoma" w:cs="Tahoma"/>
+                <w:color w:val="2E1308"/>
+                <w:sz w:val="24"/>
+                <w:szCs w:val="24"/>
+                <w:shd w:val="clear" w:color="auto" w:fill="FFFFFF"/>
+              </w:rPr>
+            </w:pPr>
+            <w:proofErr w:type="gramStart"/>
+            <w:r>
+              <w:rPr>
+                <w:rFonts w:ascii="Tahoma" w:eastAsia="Times New Roman" w:hAnsi="Tahoma" w:cs="Tahoma"/>
+                <w:color w:val="2E1308"/>
+                <w:sz w:val="24"/>
+                <w:szCs w:val="24"/>
+                <w:shd w:val="clear" w:color="auto" w:fill="FFFFFF"/>
+              </w:rPr>
+              <w:t>And</w:t>
+            </w:r>
+            <w:proofErr w:type="gramEnd"/>
+            <w:r>
+              <w:rPr>
+                <w:rFonts w:ascii="Tahoma" w:eastAsia="Times New Roman" w:hAnsi="Tahoma" w:cs="Tahoma"/>
+                <w:color w:val="2E1308"/>
+                <w:sz w:val="24"/>
+                <w:szCs w:val="24"/>
+                <w:shd w:val="clear" w:color="auto" w:fill="FFFFFF"/>
+              </w:rPr>
+              <w:t xml:space="preserve"> very merciful to all who call upon You.</w:t>
+            </w:r>
           </w:p>
         </w:tc>
       </w:tr>
@@ -981,6 +1485,42 @@
           </w:tcPr>
           <w:p>
             <w:pPr>
+              <w:pStyle w:val="EnglishHangNoCoptic"/>
+            </w:pPr>
+            <w:r>
+              <w:t>6</w:t>
+            </w:r>
+            <w:r>
+              <w:t xml:space="preserve"> Give ear, O Lord, to my prayer,</w:t>
+            </w:r>
+          </w:p>
+          <w:p>
+            <w:pPr>
+              <w:pStyle w:val="EnglishHangEndNoCoptic"/>
+            </w:pPr>
+            <w:r>
+              <w:tab/>
+            </w:r>
+            <w:proofErr w:type="gramStart"/>
+            <w:r>
+              <w:t>and</w:t>
+            </w:r>
+            <w:proofErr w:type="gramEnd"/>
+            <w:r>
+              <w:t xml:space="preserve"> attend to the cry</w:t>
+            </w:r>
+            <w:r>
+              <w:rPr>
+                <w:rStyle w:val="FootnoteReference"/>
+              </w:rPr>
+              <w:footnoteReference w:id="5"/>
+            </w:r>
+            <w:r>
+              <w:t xml:space="preserve"> of my supplication.</w:t>
+            </w:r>
+          </w:p>
+          <w:p>
+            <w:pPr>
               <w:pStyle w:val="EngIndEnd"/>
             </w:pPr>
           </w:p>
@@ -1005,7 +1545,11 @@
           <w:tcPr>
             <w:tcW w:w="621" w:type="pct"/>
           </w:tcPr>
-          <w:p/>
+          <w:p>
+            <w:r>
+              <w:t>Give ear, Lord, unto my prayer, and heed the voice of my supplication.</w:t>
+            </w:r>
+          </w:p>
         </w:tc>
         <w:tc>
           <w:tcPr>
@@ -1062,6 +1606,51 @@
                 <w:shd w:val="clear" w:color="auto" w:fill="FFFFFF"/>
               </w:rPr>
             </w:pPr>
+            <w:r>
+              <w:rPr>
+                <w:rFonts w:ascii="Tahoma" w:eastAsia="Times New Roman" w:hAnsi="Tahoma" w:cs="Tahoma"/>
+                <w:color w:val="2E1308"/>
+                <w:sz w:val="24"/>
+                <w:szCs w:val="24"/>
+                <w:shd w:val="clear" w:color="auto" w:fill="FFFFFF"/>
+              </w:rPr>
+              <w:t>Give ear, O Lord, to my prayer</w:t>
+            </w:r>
+          </w:p>
+          <w:p>
+            <w:pPr>
+              <w:spacing w:line="240" w:lineRule="auto"/>
+              <w:jc w:val="left"/>
+              <w:rPr>
+                <w:rFonts w:ascii="Tahoma" w:eastAsia="Times New Roman" w:hAnsi="Tahoma" w:cs="Tahoma"/>
+                <w:color w:val="2E1308"/>
+                <w:sz w:val="24"/>
+                <w:szCs w:val="24"/>
+                <w:shd w:val="clear" w:color="auto" w:fill="FFFFFF"/>
+              </w:rPr>
+            </w:pPr>
+            <w:proofErr w:type="gramStart"/>
+            <w:r>
+              <w:rPr>
+                <w:rFonts w:ascii="Tahoma" w:eastAsia="Times New Roman" w:hAnsi="Tahoma" w:cs="Tahoma"/>
+                <w:color w:val="2E1308"/>
+                <w:sz w:val="24"/>
+                <w:szCs w:val="24"/>
+                <w:shd w:val="clear" w:color="auto" w:fill="FFFFFF"/>
+              </w:rPr>
+              <w:t>And</w:t>
+            </w:r>
+            <w:proofErr w:type="gramEnd"/>
+            <w:r>
+              <w:rPr>
+                <w:rFonts w:ascii="Tahoma" w:eastAsia="Times New Roman" w:hAnsi="Tahoma" w:cs="Tahoma"/>
+                <w:color w:val="2E1308"/>
+                <w:sz w:val="24"/>
+                <w:szCs w:val="24"/>
+                <w:shd w:val="clear" w:color="auto" w:fill="FFFFFF"/>
+              </w:rPr>
+              <w:t xml:space="preserve"> heed the voice of my supplication.</w:t>
+            </w:r>
           </w:p>
         </w:tc>
       </w:tr>
@@ -1118,6 +1707,54 @@
           </w:tcPr>
           <w:p>
             <w:pPr>
+              <w:pStyle w:val="EnglishHangNoCoptic"/>
+            </w:pPr>
+            <w:r>
+              <w:t xml:space="preserve">7 </w:t>
+            </w:r>
+            <w:r>
+              <w:t>I will cried to You i</w:t>
+            </w:r>
+            <w:r>
+              <w:t xml:space="preserve">n the day of my </w:t>
+            </w:r>
+            <w:r>
+              <w:t>affliction</w:t>
+            </w:r>
+            <w:r>
+              <w:t>,</w:t>
+            </w:r>
+          </w:p>
+          <w:p>
+            <w:pPr>
+              <w:pStyle w:val="EnglishHangEndNoCoptic"/>
+            </w:pPr>
+            <w:r>
+              <w:tab/>
+            </w:r>
+            <w:proofErr w:type="gramStart"/>
+            <w:r>
+              <w:t>for</w:t>
+            </w:r>
+            <w:proofErr w:type="gramEnd"/>
+            <w:r>
+              <w:t xml:space="preserve"> </w:t>
+            </w:r>
+            <w:r>
+              <w:t>You</w:t>
+            </w:r>
+            <w:r>
+              <w:t xml:space="preserve"> </w:t>
+            </w:r>
+            <w:r>
+              <w:t>heard</w:t>
+            </w:r>
+            <w:r>
+              <w:t xml:space="preserve"> me.</w:t>
+            </w:r>
+          </w:p>
+          <w:p>
+            <w:pPr>
               <w:pStyle w:val="EngIndEnd"/>
             </w:pPr>
           </w:p>
@@ -1150,7 +1787,19 @@
           <w:tcPr>
             <w:tcW w:w="621" w:type="pct"/>
           </w:tcPr>
-          <w:p/>
+          <w:p>
+            <w:r>
+              <w:t xml:space="preserve">In the day of my </w:t>
+            </w:r>
+            <w:proofErr w:type="gramStart"/>
+            <w:r>
+              <w:t>trouble</w:t>
+            </w:r>
+            <w:proofErr w:type="gramEnd"/>
+            <w:r>
+              <w:t xml:space="preserve"> I called upon Thee, for Thou hast heard me.</w:t>
+            </w:r>
+          </w:p>
         </w:tc>
         <w:tc>
           <w:tcPr>
@@ -1215,6 +1864,39 @@
                 <w:shd w:val="clear" w:color="auto" w:fill="FFFFFF"/>
               </w:rPr>
             </w:pPr>
+            <w:r>
+              <w:rPr>
+                <w:rFonts w:ascii="Tahoma" w:eastAsia="Times New Roman" w:hAnsi="Tahoma" w:cs="Tahoma"/>
+                <w:color w:val="2E1308"/>
+                <w:sz w:val="24"/>
+                <w:szCs w:val="24"/>
+                <w:shd w:val="clear" w:color="auto" w:fill="FFFFFF"/>
+              </w:rPr>
+              <w:t>In the day of my affliction I cried to You,</w:t>
+            </w:r>
+          </w:p>
+          <w:p>
+            <w:pPr>
+              <w:spacing w:line="240" w:lineRule="auto"/>
+              <w:jc w:val="left"/>
+              <w:rPr>
+                <w:rFonts w:ascii="Tahoma" w:eastAsia="Times New Roman" w:hAnsi="Tahoma" w:cs="Tahoma"/>
+                <w:color w:val="2E1308"/>
+                <w:sz w:val="24"/>
+                <w:szCs w:val="24"/>
+                <w:shd w:val="clear" w:color="auto" w:fill="FFFFFF"/>
+              </w:rPr>
+            </w:pPr>
+            <w:r>
+              <w:rPr>
+                <w:rFonts w:ascii="Tahoma" w:eastAsia="Times New Roman" w:hAnsi="Tahoma" w:cs="Tahoma"/>
+                <w:color w:val="2E1308"/>
+                <w:sz w:val="24"/>
+                <w:szCs w:val="24"/>
+                <w:shd w:val="clear" w:color="auto" w:fill="FFFFFF"/>
+              </w:rPr>
+              <w:t>For You heard me.</w:t>
+            </w:r>
           </w:p>
         </w:tc>
       </w:tr>
@@ -1273,6 +1955,48 @@
           </w:tcPr>
           <w:p>
             <w:pPr>
+              <w:pStyle w:val="EnglishHangNoCoptic"/>
+            </w:pPr>
+            <w:r>
+              <w:t xml:space="preserve">8 There is none like </w:t>
+            </w:r>
+            <w:r>
+              <w:t>You</w:t>
+            </w:r>
+            <w:r>
+              <w:t xml:space="preserve"> among the gods, O Lord,</w:t>
+            </w:r>
+          </w:p>
+          <w:p>
+            <w:pPr>
+              <w:pStyle w:val="EnglishHangEndNoCoptic"/>
+            </w:pPr>
+            <w:r>
+              <w:tab/>
+            </w:r>
+            <w:proofErr w:type="gramStart"/>
+            <w:r>
+              <w:t>and</w:t>
+            </w:r>
+            <w:proofErr w:type="gramEnd"/>
+            <w:r>
+              <w:t xml:space="preserve"> </w:t>
+            </w:r>
+            <w:r>
+              <w:t xml:space="preserve">[there are] </w:t>
+            </w:r>
+            <w:r>
+              <w:t xml:space="preserve">no works like </w:t>
+            </w:r>
+            <w:r>
+              <w:t>Yours</w:t>
+            </w:r>
+            <w:r>
+              <w:t>.</w:t>
+            </w:r>
+          </w:p>
+          <w:p>
+            <w:pPr>
               <w:pStyle w:val="EngIndEnd"/>
             </w:pPr>
           </w:p>
@@ -1297,7 +2021,19 @@
           <w:tcPr>
             <w:tcW w:w="621" w:type="pct"/>
           </w:tcPr>
-          <w:p/>
+          <w:p>
+            <w:r>
+              <w:t xml:space="preserve">Among the </w:t>
+            </w:r>
+            <w:proofErr w:type="gramStart"/>
+            <w:r>
+              <w:t>gods</w:t>
+            </w:r>
+            <w:proofErr w:type="gramEnd"/>
+            <w:r>
+              <w:t xml:space="preserve"> there is none like unto Thee, O Lord, nor are there any deeds according unto Thy deeds.</w:t>
+            </w:r>
+          </w:p>
         </w:tc>
         <w:tc>
           <w:tcPr>
@@ -1363,6 +2099,51 @@
                 <w:shd w:val="clear" w:color="auto" w:fill="FFFFFF"/>
               </w:rPr>
             </w:pPr>
+            <w:r>
+              <w:rPr>
+                <w:rFonts w:ascii="Tahoma" w:eastAsia="Times New Roman" w:hAnsi="Tahoma" w:cs="Tahoma"/>
+                <w:color w:val="2E1308"/>
+                <w:sz w:val="24"/>
+                <w:szCs w:val="24"/>
+                <w:shd w:val="clear" w:color="auto" w:fill="FFFFFF"/>
+              </w:rPr>
+              <w:t>There is none like You among the gods, O Lord,</w:t>
+            </w:r>
+          </w:p>
+          <w:p>
+            <w:pPr>
+              <w:spacing w:line="240" w:lineRule="auto"/>
+              <w:jc w:val="left"/>
+              <w:rPr>
+                <w:rFonts w:ascii="Tahoma" w:eastAsia="Times New Roman" w:hAnsi="Tahoma" w:cs="Tahoma"/>
+                <w:color w:val="2E1308"/>
+                <w:sz w:val="24"/>
+                <w:szCs w:val="24"/>
+                <w:shd w:val="clear" w:color="auto" w:fill="FFFFFF"/>
+              </w:rPr>
+            </w:pPr>
+            <w:proofErr w:type="gramStart"/>
+            <w:r>
+              <w:rPr>
+                <w:rFonts w:ascii="Tahoma" w:eastAsia="Times New Roman" w:hAnsi="Tahoma" w:cs="Tahoma"/>
+                <w:color w:val="2E1308"/>
+                <w:sz w:val="24"/>
+                <w:szCs w:val="24"/>
+                <w:shd w:val="clear" w:color="auto" w:fill="FFFFFF"/>
+              </w:rPr>
+              <w:t>And</w:t>
+            </w:r>
+            <w:proofErr w:type="gramEnd"/>
+            <w:r>
+              <w:rPr>
+                <w:rFonts w:ascii="Tahoma" w:eastAsia="Times New Roman" w:hAnsi="Tahoma" w:cs="Tahoma"/>
+                <w:color w:val="2E1308"/>
+                <w:sz w:val="24"/>
+                <w:szCs w:val="24"/>
+                <w:shd w:val="clear" w:color="auto" w:fill="FFFFFF"/>
+              </w:rPr>
+              <w:t xml:space="preserve"> there are no works like Your works.</w:t>
+            </w:r>
           </w:p>
         </w:tc>
       </w:tr>
@@ -1431,7 +2212,7 @@
               <w:rPr>
                 <w:rStyle w:val="FootnoteReference"/>
               </w:rPr>
-              <w:footnoteReference w:id="3"/>
+              <w:footnoteReference w:id="6"/>
             </w:r>
           </w:p>
           <w:p>
@@ -1446,6 +2227,88 @@
           </w:tcPr>
           <w:p>
             <w:pPr>
+              <w:pStyle w:val="EnglishHangNoCoptic"/>
+            </w:pPr>
+            <w:r>
+              <w:lastRenderedPageBreak/>
+              <w:t>9 All the nations</w:t>
+            </w:r>
+            <w:r>
+              <w:t>[,</w:t>
+            </w:r>
+            <w:r>
+              <w:t xml:space="preserve"> </w:t>
+            </w:r>
+            <w:r>
+              <w:t>which] You</w:t>
+            </w:r>
+            <w:r>
+              <w:t xml:space="preserve"> </w:t>
+            </w:r>
+            <w:r>
+              <w:t>have</w:t>
+            </w:r>
+            <w:r>
+              <w:t xml:space="preserve"> made</w:t>
+            </w:r>
+            <w:r>
+              <w:t>,</w:t>
+            </w:r>
+          </w:p>
+          <w:p>
+            <w:pPr>
+              <w:pStyle w:val="EnglishHangNoCoptic"/>
+            </w:pPr>
+            <w:r>
+              <w:tab/>
+              <w:t xml:space="preserve">will come and worship </w:t>
+            </w:r>
+            <w:r>
+              <w:t>You</w:t>
+            </w:r>
+            <w:r>
+              <w:t>, O Lord,</w:t>
+            </w:r>
+          </w:p>
+          <w:p>
+            <w:pPr>
+              <w:pStyle w:val="EnglishHangEndNoCoptic"/>
+            </w:pPr>
+            <w:r>
+              <w:lastRenderedPageBreak/>
+              <w:tab/>
+            </w:r>
+            <w:proofErr w:type="gramStart"/>
+            <w:r>
+              <w:t>and</w:t>
+            </w:r>
+            <w:proofErr w:type="gramEnd"/>
+            <w:r>
+              <w:t xml:space="preserve"> </w:t>
+            </w:r>
+            <w:r>
+              <w:t xml:space="preserve">they </w:t>
+            </w:r>
+            <w:r>
+              <w:t xml:space="preserve">will glorify </w:t>
+            </w:r>
+            <w:r>
+              <w:t>Your</w:t>
+            </w:r>
+            <w:r>
+              <w:t xml:space="preserve"> Name.</w:t>
+            </w:r>
+            <w:r>
+              <w:rPr>
+                <w:rStyle w:val="FootnoteReference"/>
+              </w:rPr>
+              <w:footnoteReference w:id="7"/>
+            </w:r>
+          </w:p>
+          <w:p/>
+          <w:p/>
+          <w:p>
+            <w:pPr>
               <w:pStyle w:val="EngIndEnd"/>
             </w:pPr>
           </w:p>
@@ -1456,6 +2319,7 @@
           </w:tcPr>
           <w:p>
             <w:r>
+              <w:lastRenderedPageBreak/>
               <w:t>All nations whom Thou hast made shall come and worship before Thee, O Lord; and shall glorify Thy Name.</w:t>
             </w:r>
           </w:p>
@@ -1464,13 +2328,21 @@
           <w:tcPr>
             <w:tcW w:w="615" w:type="pct"/>
           </w:tcPr>
-          <w:p/>
+          <w:p>
+            <w:pPr>
+              <w:jc w:val="right"/>
+            </w:pPr>
+          </w:p>
         </w:tc>
         <w:tc>
           <w:tcPr>
             <w:tcW w:w="621" w:type="pct"/>
           </w:tcPr>
-          <w:p/>
+          <w:p>
+            <w:r>
+              <w:t>All nations whom Thou hast made shall come and bow down before Thee, O Lord, and shall glorify Thy Name.</w:t>
+            </w:r>
+          </w:p>
         </w:tc>
         <w:tc>
           <w:tcPr>
@@ -1489,11 +2361,8 @@
               <w:pStyle w:val="EngIndEnd"/>
             </w:pPr>
             <w:r>
-              <w:t xml:space="preserve">and do obeisance before you, O </w:t>
-            </w:r>
-            <w:r>
               <w:lastRenderedPageBreak/>
-              <w:t>Lord,</w:t>
+              <w:t>and do obeisance before you, O Lord,</w:t>
             </w:r>
           </w:p>
           <w:p>
@@ -1520,7 +2389,11 @@
             </w:pPr>
             <w:r>
               <w:lastRenderedPageBreak/>
-              <w:t>All nations whom thou hast made shall come, and shall worship before thee, O Lord; and shall glorify thy name.</w:t>
+              <w:t xml:space="preserve">All nations whom thou hast made shall come, and shall worship before thee, O Lord; and shall glorify thy </w:t>
+            </w:r>
+            <w:r>
+              <w:lastRenderedPageBreak/>
+              <w:t>name.</w:t>
             </w:r>
           </w:p>
         </w:tc>
@@ -1540,6 +2413,64 @@
                 <w:shd w:val="clear" w:color="auto" w:fill="FFFFFF"/>
               </w:rPr>
             </w:pPr>
+            <w:r>
+              <w:rPr>
+                <w:rFonts w:ascii="Tahoma" w:eastAsia="Times New Roman" w:hAnsi="Tahoma" w:cs="Tahoma"/>
+                <w:color w:val="2E1308"/>
+                <w:sz w:val="24"/>
+                <w:szCs w:val="24"/>
+                <w:shd w:val="clear" w:color="auto" w:fill="FFFFFF"/>
+              </w:rPr>
+              <w:lastRenderedPageBreak/>
+              <w:t>All the Gentiles You made shall come</w:t>
+            </w:r>
+          </w:p>
+          <w:p>
+            <w:pPr>
+              <w:spacing w:line="240" w:lineRule="auto"/>
+              <w:jc w:val="left"/>
+              <w:rPr>
+                <w:rFonts w:ascii="Tahoma" w:eastAsia="Times New Roman" w:hAnsi="Tahoma" w:cs="Tahoma"/>
+                <w:color w:val="2E1308"/>
+                <w:sz w:val="24"/>
+                <w:szCs w:val="24"/>
+                <w:shd w:val="clear" w:color="auto" w:fill="FFFFFF"/>
+              </w:rPr>
+            </w:pPr>
+            <w:r>
+              <w:rPr>
+                <w:rFonts w:ascii="Tahoma" w:eastAsia="Times New Roman" w:hAnsi="Tahoma" w:cs="Tahoma"/>
+                <w:color w:val="2E1308"/>
+                <w:sz w:val="24"/>
+                <w:szCs w:val="24"/>
+                <w:shd w:val="clear" w:color="auto" w:fill="FFFFFF"/>
+              </w:rPr>
+              <w:t>And worship before You, O Lord,</w:t>
+            </w:r>
+          </w:p>
+          <w:p>
+            <w:pPr>
+              <w:spacing w:line="240" w:lineRule="auto"/>
+              <w:jc w:val="left"/>
+              <w:rPr>
+                <w:rFonts w:ascii="Tahoma" w:eastAsia="Times New Roman" w:hAnsi="Tahoma" w:cs="Tahoma"/>
+                <w:color w:val="2E1308"/>
+                <w:sz w:val="24"/>
+                <w:szCs w:val="24"/>
+                <w:shd w:val="clear" w:color="auto" w:fill="FFFFFF"/>
+              </w:rPr>
+            </w:pPr>
+            <w:r>
+              <w:rPr>
+                <w:rFonts w:ascii="Tahoma" w:eastAsia="Times New Roman" w:hAnsi="Tahoma" w:cs="Tahoma"/>
+                <w:color w:val="2E1308"/>
+                <w:sz w:val="24"/>
+                <w:szCs w:val="24"/>
+                <w:shd w:val="clear" w:color="auto" w:fill="FFFFFF"/>
+              </w:rPr>
+              <w:lastRenderedPageBreak/>
+              <w:t>And they shall glorify Your name;</w:t>
+            </w:r>
           </w:p>
         </w:tc>
       </w:tr>
@@ -1601,6 +2532,64 @@
           </w:tcPr>
           <w:p>
             <w:pPr>
+              <w:pStyle w:val="EnglishHangNoCoptic"/>
+            </w:pPr>
+            <w:r>
+              <w:t xml:space="preserve">10 For </w:t>
+            </w:r>
+            <w:r>
+              <w:t>You</w:t>
+            </w:r>
+            <w:r>
+              <w:t xml:space="preserve"> </w:t>
+            </w:r>
+            <w:r>
+              <w:t>are</w:t>
+            </w:r>
+            <w:r>
+              <w:t xml:space="preserve"> great</w:t>
+            </w:r>
+            <w:r>
+              <w:t>,</w:t>
+            </w:r>
+            <w:r>
+              <w:t xml:space="preserve"> and </w:t>
+            </w:r>
+            <w:r>
+              <w:t>work</w:t>
+            </w:r>
+            <w:r>
+              <w:t xml:space="preserve"> wonders;</w:t>
+            </w:r>
+          </w:p>
+          <w:p>
+            <w:pPr>
+              <w:pStyle w:val="EnglishHangEndNoCoptic"/>
+            </w:pPr>
+            <w:r>
+              <w:tab/>
+            </w:r>
+            <w:r>
+              <w:t>You</w:t>
+            </w:r>
+            <w:r>
+              <w:t xml:space="preserve"> </w:t>
+            </w:r>
+            <w:r>
+              <w:t xml:space="preserve">alone </w:t>
+            </w:r>
+            <w:r>
+              <w:t>are the</w:t>
+            </w:r>
+            <w:r>
+              <w:t xml:space="preserve"> great</w:t>
+            </w:r>
+            <w:r>
+              <w:t xml:space="preserve"> God.</w:t>
+            </w:r>
+          </w:p>
+          <w:p>
+            <w:pPr>
               <w:pStyle w:val="EngIndEnd"/>
             </w:pPr>
           </w:p>
@@ -1633,7 +2622,27 @@
           <w:tcPr>
             <w:tcW w:w="621" w:type="pct"/>
           </w:tcPr>
-          <w:p/>
+          <w:p>
+            <w:r>
+              <w:t xml:space="preserve">For Thou art great, and </w:t>
+            </w:r>
+            <w:proofErr w:type="spellStart"/>
+            <w:r>
+              <w:t>doest</w:t>
+            </w:r>
+            <w:proofErr w:type="spellEnd"/>
+            <w:r>
+              <w:t xml:space="preserve"> wondrous things</w:t>
+            </w:r>
+            <w:proofErr w:type="gramStart"/>
+            <w:r>
+              <w:t>;</w:t>
+            </w:r>
+            <w:proofErr w:type="gramEnd"/>
+            <w:r>
+              <w:t xml:space="preserve"> Thou art God alone.</w:t>
+            </w:r>
+          </w:p>
         </w:tc>
         <w:tc>
           <w:tcPr>
@@ -1698,6 +2707,39 @@
                 <w:shd w:val="clear" w:color="auto" w:fill="FFFFFF"/>
               </w:rPr>
             </w:pPr>
+            <w:r>
+              <w:rPr>
+                <w:rFonts w:ascii="Tahoma" w:eastAsia="Times New Roman" w:hAnsi="Tahoma" w:cs="Tahoma"/>
+                <w:color w:val="2E1308"/>
+                <w:sz w:val="24"/>
+                <w:szCs w:val="24"/>
+                <w:shd w:val="clear" w:color="auto" w:fill="FFFFFF"/>
+              </w:rPr>
+              <w:t>For You are great, doing wonders;</w:t>
+            </w:r>
+          </w:p>
+          <w:p>
+            <w:pPr>
+              <w:spacing w:line="240" w:lineRule="auto"/>
+              <w:jc w:val="left"/>
+              <w:rPr>
+                <w:rFonts w:ascii="Tahoma" w:eastAsia="Times New Roman" w:hAnsi="Tahoma" w:cs="Tahoma"/>
+                <w:color w:val="2E1308"/>
+                <w:sz w:val="24"/>
+                <w:szCs w:val="24"/>
+                <w:shd w:val="clear" w:color="auto" w:fill="FFFFFF"/>
+              </w:rPr>
+            </w:pPr>
+            <w:r>
+              <w:rPr>
+                <w:rFonts w:ascii="Tahoma" w:eastAsia="Times New Roman" w:hAnsi="Tahoma" w:cs="Tahoma"/>
+                <w:color w:val="2E1308"/>
+                <w:sz w:val="24"/>
+                <w:szCs w:val="24"/>
+                <w:shd w:val="clear" w:color="auto" w:fill="FFFFFF"/>
+              </w:rPr>
+              <w:t>You alone are the great God.</w:t>
+            </w:r>
           </w:p>
         </w:tc>
       </w:tr>
@@ -1769,6 +2811,78 @@
           </w:tcPr>
           <w:p>
             <w:pPr>
+              <w:pStyle w:val="EnglishHangNoCoptic"/>
+            </w:pPr>
+            <w:r>
+              <w:t xml:space="preserve">11 </w:t>
+            </w:r>
+            <w:r>
+              <w:t>Guide</w:t>
+            </w:r>
+            <w:r>
+              <w:t xml:space="preserve"> me</w:t>
+            </w:r>
+            <w:r>
+              <w:t>,</w:t>
+            </w:r>
+            <w:r>
+              <w:t xml:space="preserve"> </w:t>
+            </w:r>
+            <w:r>
+              <w:t>in Your way</w:t>
+            </w:r>
+            <w:r>
+              <w:t>,</w:t>
+            </w:r>
+            <w:r>
+              <w:t xml:space="preserve"> O Lord,</w:t>
+            </w:r>
+          </w:p>
+          <w:p>
+            <w:pPr>
+              <w:pStyle w:val="EnglishHangNoCoptic"/>
+            </w:pPr>
+            <w:r>
+              <w:tab/>
+              <w:t xml:space="preserve">and I will walk in </w:t>
+            </w:r>
+            <w:r>
+              <w:t>Your</w:t>
+            </w:r>
+            <w:r>
+              <w:t xml:space="preserve"> truth;</w:t>
+            </w:r>
+          </w:p>
+          <w:p>
+            <w:pPr>
+              <w:pStyle w:val="EnglishHangEndNoCoptic"/>
+            </w:pPr>
+            <w:r>
+              <w:tab/>
+            </w:r>
+            <w:proofErr w:type="gramStart"/>
+            <w:r>
+              <w:t>let</w:t>
+            </w:r>
+            <w:proofErr w:type="gramEnd"/>
+            <w:r>
+              <w:t xml:space="preserve"> my heart </w:t>
+            </w:r>
+            <w:r>
+              <w:t>be glad</w:t>
+            </w:r>
+            <w:r>
+              <w:t xml:space="preserve"> to fear </w:t>
+            </w:r>
+            <w:r>
+              <w:t>Your</w:t>
+            </w:r>
+            <w:r>
+              <w:t xml:space="preserve"> Name.</w:t>
+            </w:r>
+          </w:p>
+          <w:p>
+            <w:pPr>
               <w:pStyle w:val="EngIndEnd"/>
             </w:pPr>
           </w:p>
@@ -1801,7 +2915,11 @@
           <w:tcPr>
             <w:tcW w:w="621" w:type="pct"/>
           </w:tcPr>
-          <w:p/>
+          <w:p>
+            <w:r>
+              <w:t>Guide me, O Lord, in Thy way, and I will walk in Thy truth; O let my heart rejoice to fear Thy Name.</w:t>
+            </w:r>
+          </w:p>
         </w:tc>
         <w:tc>
           <w:tcPr>
@@ -1866,6 +2984,84 @@
                 <w:shd w:val="clear" w:color="auto" w:fill="FFFFFF"/>
               </w:rPr>
             </w:pPr>
+            <w:r>
+              <w:rPr>
+                <w:rFonts w:ascii="Tahoma" w:eastAsia="Times New Roman" w:hAnsi="Tahoma" w:cs="Tahoma"/>
+                <w:color w:val="2E1308"/>
+                <w:sz w:val="24"/>
+                <w:szCs w:val="24"/>
+                <w:shd w:val="clear" w:color="auto" w:fill="FFFFFF"/>
+              </w:rPr>
+              <w:t>Lead me in Your way, O Lord,</w:t>
+            </w:r>
+          </w:p>
+          <w:p>
+            <w:pPr>
+              <w:spacing w:line="240" w:lineRule="auto"/>
+              <w:jc w:val="left"/>
+              <w:rPr>
+                <w:rFonts w:ascii="Tahoma" w:eastAsia="Times New Roman" w:hAnsi="Tahoma" w:cs="Tahoma"/>
+                <w:color w:val="2E1308"/>
+                <w:sz w:val="24"/>
+                <w:szCs w:val="24"/>
+                <w:shd w:val="clear" w:color="auto" w:fill="FFFFFF"/>
+              </w:rPr>
+            </w:pPr>
+            <w:r>
+              <w:rPr>
+                <w:rFonts w:ascii="Tahoma" w:eastAsia="Times New Roman" w:hAnsi="Tahoma" w:cs="Tahoma"/>
+                <w:color w:val="2E1308"/>
+                <w:sz w:val="24"/>
+                <w:szCs w:val="24"/>
+                <w:shd w:val="clear" w:color="auto" w:fill="FFFFFF"/>
+              </w:rPr>
+              <w:t>And I will walk in Your truth;</w:t>
+            </w:r>
+          </w:p>
+          <w:p>
+            <w:pPr>
+              <w:spacing w:line="240" w:lineRule="auto"/>
+              <w:jc w:val="left"/>
+              <w:rPr>
+                <w:rFonts w:ascii="Tahoma" w:eastAsia="Times New Roman" w:hAnsi="Tahoma" w:cs="Tahoma"/>
+                <w:color w:val="2E1308"/>
+                <w:sz w:val="24"/>
+                <w:szCs w:val="24"/>
+                <w:shd w:val="clear" w:color="auto" w:fill="FFFFFF"/>
+              </w:rPr>
+            </w:pPr>
+            <w:r>
+              <w:rPr>
+                <w:rFonts w:ascii="Tahoma" w:eastAsia="Times New Roman" w:hAnsi="Tahoma" w:cs="Tahoma"/>
+                <w:color w:val="2E1308"/>
+                <w:sz w:val="24"/>
+                <w:szCs w:val="24"/>
+                <w:shd w:val="clear" w:color="auto" w:fill="FFFFFF"/>
+              </w:rPr>
+              <w:t xml:space="preserve">Gladden my heart </w:t>
+            </w:r>
+            <w:proofErr w:type="gramStart"/>
+            <w:r>
+              <w:rPr>
+                <w:rFonts w:ascii="Tahoma" w:eastAsia="Times New Roman" w:hAnsi="Tahoma" w:cs="Tahoma"/>
+                <w:color w:val="2E1308"/>
+                <w:sz w:val="24"/>
+                <w:szCs w:val="24"/>
+                <w:shd w:val="clear" w:color="auto" w:fill="FFFFFF"/>
+              </w:rPr>
+              <w:t>so as to</w:t>
+            </w:r>
+            <w:proofErr w:type="gramEnd"/>
+            <w:r>
+              <w:rPr>
+                <w:rFonts w:ascii="Tahoma" w:eastAsia="Times New Roman" w:hAnsi="Tahoma" w:cs="Tahoma"/>
+                <w:color w:val="2E1308"/>
+                <w:sz w:val="24"/>
+                <w:szCs w:val="24"/>
+                <w:shd w:val="clear" w:color="auto" w:fill="FFFFFF"/>
+              </w:rPr>
+              <w:t xml:space="preserve"> fear Your name.</w:t>
+            </w:r>
           </w:p>
         </w:tc>
       </w:tr>
@@ -1923,6 +3119,46 @@
           </w:tcPr>
           <w:p>
             <w:pPr>
+              <w:pStyle w:val="EnglishHangNoCoptic"/>
+            </w:pPr>
+            <w:r>
+              <w:t xml:space="preserve">12 I will </w:t>
+            </w:r>
+            <w:r>
+              <w:t>confess</w:t>
+            </w:r>
+            <w:r>
+              <w:t xml:space="preserve"> </w:t>
+            </w:r>
+            <w:r>
+              <w:t>You</w:t>
+            </w:r>
+            <w:r>
+              <w:t>, O L</w:t>
+            </w:r>
+            <w:r>
+              <w:t>ord my God, with my whole heart,</w:t>
+            </w:r>
+          </w:p>
+          <w:p>
+            <w:pPr>
+              <w:pStyle w:val="EnglishHangEndNoCoptic"/>
+            </w:pPr>
+            <w:r>
+              <w:tab/>
+            </w:r>
+            <w:r>
+              <w:t xml:space="preserve">And </w:t>
+            </w:r>
+            <w:r>
+              <w:t xml:space="preserve">I will glorify </w:t>
+            </w:r>
+            <w:r>
+              <w:t>Your Name for ever,</w:t>
+            </w:r>
+          </w:p>
+          <w:p>
+            <w:pPr>
               <w:pStyle w:val="EngIndEnd"/>
             </w:pPr>
           </w:p>
@@ -1945,13 +3181,29 @@
           <w:tcPr>
             <w:tcW w:w="615" w:type="pct"/>
           </w:tcPr>
-          <w:p/>
+          <w:p>
+            <w:pPr>
+              <w:jc w:val="center"/>
+            </w:pPr>
+          </w:p>
         </w:tc>
         <w:tc>
           <w:tcPr>
             <w:tcW w:w="621" w:type="pct"/>
           </w:tcPr>
-          <w:p/>
+          <w:p>
+            <w:r>
+              <w:t xml:space="preserve">I will thank Thee, O Lord my God, with all my </w:t>
+            </w:r>
+            <w:proofErr w:type="gramStart"/>
+            <w:r>
+              <w:t>heart,</w:t>
+            </w:r>
+            <w:proofErr w:type="gramEnd"/>
+            <w:r>
+              <w:t xml:space="preserve"> and I will praise Thy Name for evermore.</w:t>
+            </w:r>
+          </w:p>
         </w:tc>
         <w:tc>
           <w:tcPr>
@@ -2011,6 +3263,39 @@
                 <w:shd w:val="clear" w:color="auto" w:fill="FFFFFF"/>
               </w:rPr>
             </w:pPr>
+            <w:r>
+              <w:rPr>
+                <w:rFonts w:ascii="Tahoma" w:eastAsia="Times New Roman" w:hAnsi="Tahoma" w:cs="Tahoma"/>
+                <w:color w:val="2E1308"/>
+                <w:sz w:val="24"/>
+                <w:szCs w:val="24"/>
+                <w:shd w:val="clear" w:color="auto" w:fill="FFFFFF"/>
+              </w:rPr>
+              <w:t>I will give thanks to You, O Lord my God, with my whole heart,</w:t>
+            </w:r>
+          </w:p>
+          <w:p>
+            <w:pPr>
+              <w:spacing w:line="240" w:lineRule="auto"/>
+              <w:jc w:val="left"/>
+              <w:rPr>
+                <w:rFonts w:ascii="Tahoma" w:eastAsia="Times New Roman" w:hAnsi="Tahoma" w:cs="Tahoma"/>
+                <w:color w:val="2E1308"/>
+                <w:sz w:val="24"/>
+                <w:szCs w:val="24"/>
+                <w:shd w:val="clear" w:color="auto" w:fill="FFFFFF"/>
+              </w:rPr>
+            </w:pPr>
+            <w:r>
+              <w:rPr>
+                <w:rFonts w:ascii="Tahoma" w:eastAsia="Times New Roman" w:hAnsi="Tahoma" w:cs="Tahoma"/>
+                <w:color w:val="2E1308"/>
+                <w:sz w:val="24"/>
+                <w:szCs w:val="24"/>
+                <w:shd w:val="clear" w:color="auto" w:fill="FFFFFF"/>
+              </w:rPr>
+              <w:t>And I shall glorify Your name forever;</w:t>
+            </w:r>
           </w:p>
         </w:tc>
       </w:tr>
@@ -2073,6 +3358,65 @@
           </w:tcPr>
           <w:p>
             <w:pPr>
+              <w:pStyle w:val="EnglishHangNoCoptic"/>
+            </w:pPr>
+            <w:r>
+              <w:t>13 For</w:t>
+            </w:r>
+            <w:r>
+              <w:t xml:space="preserve"> </w:t>
+            </w:r>
+            <w:r>
+              <w:t>Your</w:t>
+            </w:r>
+            <w:r>
+              <w:t xml:space="preserve"> mercy towards me</w:t>
+            </w:r>
+            <w:r>
+              <w:t xml:space="preserve"> is great</w:t>
+            </w:r>
+            <w:r>
+              <w:t>,</w:t>
+            </w:r>
+          </w:p>
+          <w:p>
+            <w:pPr>
+              <w:pStyle w:val="EnglishHangEndNoCoptic"/>
+            </w:pPr>
+            <w:r>
+              <w:tab/>
+            </w:r>
+            <w:proofErr w:type="gramStart"/>
+            <w:r>
+              <w:t>and</w:t>
+            </w:r>
+            <w:proofErr w:type="gramEnd"/>
+            <w:r>
+              <w:t xml:space="preserve"> </w:t>
+            </w:r>
+            <w:r>
+              <w:t>You</w:t>
+            </w:r>
+            <w:r>
+              <w:t xml:space="preserve"> </w:t>
+            </w:r>
+            <w:r>
+              <w:t>have</w:t>
+            </w:r>
+            <w:r>
+              <w:t xml:space="preserve"> </w:t>
+            </w:r>
+            <w:r>
+              <w:t>rescued my soul from the deepest Hades</w:t>
+            </w:r>
+            <w:r>
+              <w:t>.</w:t>
+            </w:r>
+          </w:p>
+          <w:p/>
+          <w:p/>
+          <w:p>
+            <w:pPr>
               <w:pStyle w:val="EngIndEnd"/>
             </w:pPr>
           </w:p>
@@ -2083,6 +3427,7 @@
           </w:tcPr>
           <w:p>
             <w:r>
+              <w:lastRenderedPageBreak/>
               <w:t xml:space="preserve">For great is Thy mercy toward me: and Thou hast delivered my soul from the lowest </w:t>
             </w:r>
             <w:proofErr w:type="spellStart"/>
@@ -2099,13 +3444,21 @@
           <w:tcPr>
             <w:tcW w:w="615" w:type="pct"/>
           </w:tcPr>
-          <w:p/>
+          <w:p>
+            <w:pPr>
+              <w:jc w:val="center"/>
+            </w:pPr>
+          </w:p>
         </w:tc>
         <w:tc>
           <w:tcPr>
             <w:tcW w:w="621" w:type="pct"/>
           </w:tcPr>
-          <w:p/>
+          <w:p>
+            <w:r>
+              <w:t>For great is Thy mercy toward me, and Thou hast delivered my soul from the nethermost hell.</w:t>
+            </w:r>
+          </w:p>
         </w:tc>
         <w:tc>
           <w:tcPr>
@@ -2129,7 +3482,11 @@
             </w:r>
             <w:proofErr w:type="gramEnd"/>
             <w:r>
-              <w:t xml:space="preserve"> you rescued my soul from deepest Hades.</w:t>
+              <w:t xml:space="preserve"> you rescued my soul from </w:t>
+            </w:r>
+            <w:r>
+              <w:lastRenderedPageBreak/>
+              <w:t>deepest Hades.</w:t>
             </w:r>
           </w:p>
         </w:tc>
@@ -2142,6 +3499,7 @@
               <w:pStyle w:val="EngIndEnd"/>
             </w:pPr>
             <w:r>
+              <w:lastRenderedPageBreak/>
               <w:t>For thy mercy is great toward me; and thou hast delivered my soul from the lowest hell.</w:t>
             </w:r>
           </w:p>
@@ -2162,6 +3520,51 @@
                 <w:shd w:val="clear" w:color="auto" w:fill="FFFFFF"/>
               </w:rPr>
             </w:pPr>
+            <w:r>
+              <w:rPr>
+                <w:rFonts w:ascii="Tahoma" w:eastAsia="Times New Roman" w:hAnsi="Tahoma" w:cs="Tahoma"/>
+                <w:color w:val="2E1308"/>
+                <w:sz w:val="24"/>
+                <w:szCs w:val="24"/>
+                <w:shd w:val="clear" w:color="auto" w:fill="FFFFFF"/>
+              </w:rPr>
+              <w:t>For great is Your mercy to me,</w:t>
+            </w:r>
+          </w:p>
+          <w:p>
+            <w:pPr>
+              <w:spacing w:line="240" w:lineRule="auto"/>
+              <w:jc w:val="left"/>
+              <w:rPr>
+                <w:rFonts w:ascii="Tahoma" w:eastAsia="Times New Roman" w:hAnsi="Tahoma" w:cs="Tahoma"/>
+                <w:color w:val="2E1308"/>
+                <w:sz w:val="24"/>
+                <w:szCs w:val="24"/>
+                <w:shd w:val="clear" w:color="auto" w:fill="FFFFFF"/>
+              </w:rPr>
+            </w:pPr>
+            <w:proofErr w:type="gramStart"/>
+            <w:r>
+              <w:rPr>
+                <w:rFonts w:ascii="Tahoma" w:eastAsia="Times New Roman" w:hAnsi="Tahoma" w:cs="Tahoma"/>
+                <w:color w:val="2E1308"/>
+                <w:sz w:val="24"/>
+                <w:szCs w:val="24"/>
+                <w:shd w:val="clear" w:color="auto" w:fill="FFFFFF"/>
+              </w:rPr>
+              <w:t>And</w:t>
+            </w:r>
+            <w:proofErr w:type="gramEnd"/>
+            <w:r>
+              <w:rPr>
+                <w:rFonts w:ascii="Tahoma" w:eastAsia="Times New Roman" w:hAnsi="Tahoma" w:cs="Tahoma"/>
+                <w:color w:val="2E1308"/>
+                <w:sz w:val="24"/>
+                <w:szCs w:val="24"/>
+                <w:shd w:val="clear" w:color="auto" w:fill="FFFFFF"/>
+              </w:rPr>
+              <w:t xml:space="preserve"> You rescued my soul from the lowest Hades.</w:t>
+            </w:r>
           </w:p>
         </w:tc>
       </w:tr>
@@ -2222,6 +3625,72 @@
           </w:tcPr>
           <w:p>
             <w:pPr>
+              <w:pStyle w:val="EnglishHangNoCoptic"/>
+            </w:pPr>
+            <w:r>
+              <w:t>14 O God, the lawless have risen against me,</w:t>
+            </w:r>
+          </w:p>
+          <w:p>
+            <w:pPr>
+              <w:pStyle w:val="EnglishHangNoCoptic"/>
+            </w:pPr>
+            <w:r>
+              <w:tab/>
+              <w:t>and a</w:t>
+            </w:r>
+            <w:r>
+              <w:t>n assembly</w:t>
+            </w:r>
+            <w:r>
+              <w:rPr>
+                <w:rStyle w:val="FootnoteReference"/>
+              </w:rPr>
+              <w:footnoteReference w:id="8"/>
+            </w:r>
+            <w:r>
+              <w:t xml:space="preserve"> </w:t>
+            </w:r>
+            <w:r>
+              <w:t xml:space="preserve">of violent men have sought my </w:t>
+            </w:r>
+            <w:r>
+              <w:t>soul</w:t>
+            </w:r>
+            <w:r>
+              <w:t>,</w:t>
+            </w:r>
+          </w:p>
+          <w:p>
+            <w:pPr>
+              <w:pStyle w:val="EnglishHangEndNoCoptic"/>
+            </w:pPr>
+            <w:r>
+              <w:tab/>
+            </w:r>
+            <w:proofErr w:type="gramStart"/>
+            <w:r>
+              <w:t>and</w:t>
+            </w:r>
+            <w:proofErr w:type="gramEnd"/>
+            <w:r>
+              <w:t xml:space="preserve"> </w:t>
+            </w:r>
+            <w:r>
+              <w:t>did</w:t>
+            </w:r>
+            <w:r>
+              <w:t xml:space="preserve"> not set </w:t>
+            </w:r>
+            <w:r>
+              <w:t>You</w:t>
+            </w:r>
+            <w:r>
+              <w:t xml:space="preserve"> before them.</w:t>
+            </w:r>
+          </w:p>
+          <w:p>
+            <w:pPr>
               <w:pStyle w:val="EngIndEnd"/>
             </w:pPr>
           </w:p>
@@ -2246,7 +3715,11 @@
           <w:tcPr>
             <w:tcW w:w="621" w:type="pct"/>
           </w:tcPr>
-          <w:p/>
+          <w:p>
+            <w:r>
+              <w:t>O God, the wicked are risen against me, and the congregations of the mighty have sought after my soul, and have not set Thee before them.</w:t>
+            </w:r>
+          </w:p>
         </w:tc>
         <w:tc>
           <w:tcPr>
@@ -2319,6 +3792,74 @@
                 <w:shd w:val="clear" w:color="auto" w:fill="FFFFFF"/>
               </w:rPr>
             </w:pPr>
+            <w:r>
+              <w:rPr>
+                <w:rFonts w:ascii="Tahoma" w:eastAsia="Times New Roman" w:hAnsi="Tahoma" w:cs="Tahoma"/>
+                <w:color w:val="2E1308"/>
+                <w:sz w:val="24"/>
+                <w:szCs w:val="24"/>
+                <w:shd w:val="clear" w:color="auto" w:fill="FFFFFF"/>
+              </w:rPr>
+              <w:t>O God, lawless men rose up against me,</w:t>
+            </w:r>
+          </w:p>
+          <w:p>
+            <w:pPr>
+              <w:spacing w:line="240" w:lineRule="auto"/>
+              <w:jc w:val="left"/>
+              <w:rPr>
+                <w:rFonts w:ascii="Tahoma" w:eastAsia="Times New Roman" w:hAnsi="Tahoma" w:cs="Tahoma"/>
+                <w:color w:val="2E1308"/>
+                <w:sz w:val="24"/>
+                <w:szCs w:val="24"/>
+                <w:shd w:val="clear" w:color="auto" w:fill="FFFFFF"/>
+              </w:rPr>
+            </w:pPr>
+            <w:r>
+              <w:rPr>
+                <w:rFonts w:ascii="Tahoma" w:eastAsia="Times New Roman" w:hAnsi="Tahoma" w:cs="Tahoma"/>
+                <w:color w:val="2E1308"/>
+                <w:sz w:val="24"/>
+                <w:szCs w:val="24"/>
+                <w:shd w:val="clear" w:color="auto" w:fill="FFFFFF"/>
+              </w:rPr>
+              <w:t>And a gathering of strong men sought my soul;</w:t>
+            </w:r>
+          </w:p>
+          <w:p>
+            <w:pPr>
+              <w:spacing w:line="240" w:lineRule="auto"/>
+              <w:jc w:val="left"/>
+              <w:rPr>
+                <w:rFonts w:ascii="Tahoma" w:eastAsia="Times New Roman" w:hAnsi="Tahoma" w:cs="Tahoma"/>
+                <w:color w:val="2E1308"/>
+                <w:sz w:val="24"/>
+                <w:szCs w:val="24"/>
+                <w:shd w:val="clear" w:color="auto" w:fill="FFFFFF"/>
+              </w:rPr>
+            </w:pPr>
+            <w:proofErr w:type="gramStart"/>
+            <w:r>
+              <w:rPr>
+                <w:rFonts w:ascii="Tahoma" w:eastAsia="Times New Roman" w:hAnsi="Tahoma" w:cs="Tahoma"/>
+                <w:color w:val="2E1308"/>
+                <w:sz w:val="24"/>
+                <w:szCs w:val="24"/>
+                <w:shd w:val="clear" w:color="auto" w:fill="FFFFFF"/>
+              </w:rPr>
+              <w:t>And</w:t>
+            </w:r>
+            <w:proofErr w:type="gramEnd"/>
+            <w:r>
+              <w:rPr>
+                <w:rFonts w:ascii="Tahoma" w:eastAsia="Times New Roman" w:hAnsi="Tahoma" w:cs="Tahoma"/>
+                <w:color w:val="2E1308"/>
+                <w:sz w:val="24"/>
+                <w:szCs w:val="24"/>
+                <w:shd w:val="clear" w:color="auto" w:fill="FFFFFF"/>
+              </w:rPr>
+              <w:t xml:space="preserve"> they did not set You before them.</w:t>
+            </w:r>
           </w:p>
         </w:tc>
       </w:tr>
@@ -2375,6 +3916,69 @@
           </w:tcPr>
           <w:p>
             <w:pPr>
+              <w:pStyle w:val="EnglishHangNoCoptic"/>
+            </w:pPr>
+            <w:r>
+              <w:t xml:space="preserve">15 But </w:t>
+            </w:r>
+            <w:r>
+              <w:t>You</w:t>
+            </w:r>
+            <w:r>
+              <w:t xml:space="preserve">, O Lord God, </w:t>
+            </w:r>
+            <w:r>
+              <w:t>are</w:t>
+            </w:r>
+            <w:r>
+              <w:t xml:space="preserve"> compassion</w:t>
+            </w:r>
+            <w:r>
+              <w:t>ate and merciful</w:t>
+            </w:r>
+            <w:r>
+              <w:rPr>
+                <w:rStyle w:val="FootnoteReference"/>
+              </w:rPr>
+              <w:footnoteReference w:id="9"/>
+            </w:r>
+            <w:r>
+              <w:t>,</w:t>
+            </w:r>
+          </w:p>
+          <w:p>
+            <w:pPr>
+              <w:pStyle w:val="EnglishHangEndNoCoptic"/>
+            </w:pPr>
+            <w:r>
+              <w:tab/>
+            </w:r>
+            <w:proofErr w:type="gramStart"/>
+            <w:r>
+              <w:t>long</w:t>
+            </w:r>
+            <w:r>
+              <w:t>suffering</w:t>
+            </w:r>
+            <w:proofErr w:type="gramEnd"/>
+            <w:r>
+              <w:t xml:space="preserve">, </w:t>
+            </w:r>
+            <w:r>
+              <w:t>plenteous in</w:t>
+            </w:r>
+            <w:r>
+              <w:t xml:space="preserve"> </w:t>
+            </w:r>
+            <w:r>
+              <w:t>mercy,</w:t>
+            </w:r>
+            <w:r>
+              <w:t xml:space="preserve"> and true.</w:t>
+            </w:r>
+          </w:p>
+          <w:p>
+            <w:pPr>
               <w:pStyle w:val="EngIndEnd"/>
             </w:pPr>
           </w:p>
@@ -2414,7 +4018,11 @@
           <w:tcPr>
             <w:tcW w:w="621" w:type="pct"/>
           </w:tcPr>
-          <w:p/>
+          <w:p>
+            <w:r>
+              <w:t>O God, the wicked are risen against me, and the congregations of the mighty have sought after my soul, and have not set Thee before them.</w:t>
+            </w:r>
+          </w:p>
         </w:tc>
         <w:tc>
           <w:tcPr>
@@ -2476,6 +4084,41 @@
                 <w:shd w:val="clear" w:color="auto" w:fill="FFFFFF"/>
               </w:rPr>
             </w:pPr>
+            <w:r>
+              <w:rPr>
+                <w:rFonts w:ascii="Tahoma" w:eastAsia="Times New Roman" w:hAnsi="Tahoma" w:cs="Tahoma"/>
+                <w:color w:val="2E1308"/>
+                <w:sz w:val="24"/>
+                <w:szCs w:val="24"/>
+                <w:shd w:val="clear" w:color="auto" w:fill="FFFFFF"/>
+              </w:rPr>
+              <w:t>But You, O Lord, are compassionate and merciful,</w:t>
+            </w:r>
+          </w:p>
+          <w:p>
+            <w:pPr>
+              <w:spacing w:line="240" w:lineRule="auto"/>
+              <w:jc w:val="left"/>
+              <w:rPr>
+                <w:rFonts w:ascii="Tahoma" w:eastAsia="Times New Roman" w:hAnsi="Tahoma" w:cs="Tahoma"/>
+                <w:color w:val="2E1308"/>
+                <w:sz w:val="24"/>
+                <w:szCs w:val="24"/>
+                <w:shd w:val="clear" w:color="auto" w:fill="FFFFFF"/>
+              </w:rPr>
+            </w:pPr>
+            <w:proofErr w:type="gramStart"/>
+            <w:r>
+              <w:rPr>
+                <w:rFonts w:ascii="Tahoma" w:eastAsia="Times New Roman" w:hAnsi="Tahoma" w:cs="Tahoma"/>
+                <w:color w:val="2E1308"/>
+                <w:sz w:val="24"/>
+                <w:szCs w:val="24"/>
+                <w:shd w:val="clear" w:color="auto" w:fill="FFFFFF"/>
+              </w:rPr>
+              <w:t>Longsuffering and very merciful and truthful.</w:t>
+            </w:r>
+            <w:proofErr w:type="gramEnd"/>
           </w:p>
         </w:tc>
       </w:tr>
@@ -2547,6 +4190,60 @@
           </w:tcPr>
           <w:p>
             <w:pPr>
+              <w:pStyle w:val="EnglishHangNoCoptic"/>
+            </w:pPr>
+            <w:r>
+              <w:t>16 Look upon me and</w:t>
+            </w:r>
+            <w:r>
+              <w:t xml:space="preserve"> have mercy on me;</w:t>
+            </w:r>
+          </w:p>
+          <w:p>
+            <w:pPr>
+              <w:pStyle w:val="EnglishHangNoCoptic"/>
+            </w:pPr>
+            <w:r>
+              <w:tab/>
+              <w:t xml:space="preserve">give </w:t>
+            </w:r>
+            <w:r>
+              <w:t>Your</w:t>
+            </w:r>
+            <w:r>
+              <w:t xml:space="preserve"> strength to </w:t>
+            </w:r>
+            <w:r>
+              <w:t>Your</w:t>
+            </w:r>
+            <w:r>
+              <w:t xml:space="preserve"> servant,</w:t>
+            </w:r>
+          </w:p>
+          <w:p>
+            <w:pPr>
+              <w:pStyle w:val="EnglishHangEndNoCoptic"/>
+            </w:pPr>
+            <w:r>
+              <w:tab/>
+            </w:r>
+            <w:proofErr w:type="gramStart"/>
+            <w:r>
+              <w:t>and</w:t>
+            </w:r>
+            <w:proofErr w:type="gramEnd"/>
+            <w:r>
+              <w:t xml:space="preserve"> save the son of </w:t>
+            </w:r>
+            <w:r>
+              <w:t>Your</w:t>
+            </w:r>
+            <w:r>
+              <w:t xml:space="preserve"> handmaid.</w:t>
+            </w:r>
+          </w:p>
+          <w:p>
+            <w:pPr>
               <w:pStyle w:val="EngIndEnd"/>
             </w:pPr>
           </w:p>
@@ -2575,7 +4272,19 @@
           <w:tcPr>
             <w:tcW w:w="621" w:type="pct"/>
           </w:tcPr>
-          <w:p/>
+          <w:p>
+            <w:r>
+              <w:t xml:space="preserve">O </w:t>
+            </w:r>
+            <w:proofErr w:type="gramStart"/>
+            <w:r>
+              <w:t>look</w:t>
+            </w:r>
+            <w:proofErr w:type="gramEnd"/>
+            <w:r>
+              <w:t xml:space="preserve"> upon me, and have mercy upon me, give Thy strength unto Thy servant, and help the son of Thine handmaid.</w:t>
+            </w:r>
+          </w:p>
         </w:tc>
         <w:tc>
           <w:tcPr>
@@ -2648,6 +4357,74 @@
                 <w:shd w:val="clear" w:color="auto" w:fill="FFFFFF"/>
               </w:rPr>
             </w:pPr>
+            <w:r>
+              <w:rPr>
+                <w:rFonts w:ascii="Tahoma" w:eastAsia="Times New Roman" w:hAnsi="Tahoma" w:cs="Tahoma"/>
+                <w:color w:val="2E1308"/>
+                <w:sz w:val="24"/>
+                <w:szCs w:val="24"/>
+                <w:shd w:val="clear" w:color="auto" w:fill="FFFFFF"/>
+              </w:rPr>
+              <w:t>Look upon me and have mercy;</w:t>
+            </w:r>
+          </w:p>
+          <w:p>
+            <w:pPr>
+              <w:spacing w:line="240" w:lineRule="auto"/>
+              <w:jc w:val="left"/>
+              <w:rPr>
+                <w:rFonts w:ascii="Tahoma" w:eastAsia="Times New Roman" w:hAnsi="Tahoma" w:cs="Tahoma"/>
+                <w:color w:val="2E1308"/>
+                <w:sz w:val="24"/>
+                <w:szCs w:val="24"/>
+                <w:shd w:val="clear" w:color="auto" w:fill="FFFFFF"/>
+              </w:rPr>
+            </w:pPr>
+            <w:r>
+              <w:rPr>
+                <w:rFonts w:ascii="Tahoma" w:eastAsia="Times New Roman" w:hAnsi="Tahoma" w:cs="Tahoma"/>
+                <w:color w:val="2E1308"/>
+                <w:sz w:val="24"/>
+                <w:szCs w:val="24"/>
+                <w:shd w:val="clear" w:color="auto" w:fill="FFFFFF"/>
+              </w:rPr>
+              <w:t>Give Your strength to Your servant,</w:t>
+            </w:r>
+          </w:p>
+          <w:p>
+            <w:pPr>
+              <w:spacing w:line="240" w:lineRule="auto"/>
+              <w:jc w:val="left"/>
+              <w:rPr>
+                <w:rFonts w:ascii="Tahoma" w:eastAsia="Times New Roman" w:hAnsi="Tahoma" w:cs="Tahoma"/>
+                <w:color w:val="2E1308"/>
+                <w:sz w:val="24"/>
+                <w:szCs w:val="24"/>
+                <w:shd w:val="clear" w:color="auto" w:fill="FFFFFF"/>
+              </w:rPr>
+            </w:pPr>
+            <w:proofErr w:type="gramStart"/>
+            <w:r>
+              <w:rPr>
+                <w:rFonts w:ascii="Tahoma" w:eastAsia="Times New Roman" w:hAnsi="Tahoma" w:cs="Tahoma"/>
+                <w:color w:val="2E1308"/>
+                <w:sz w:val="24"/>
+                <w:szCs w:val="24"/>
+                <w:shd w:val="clear" w:color="auto" w:fill="FFFFFF"/>
+              </w:rPr>
+              <w:t>And</w:t>
+            </w:r>
+            <w:proofErr w:type="gramEnd"/>
+            <w:r>
+              <w:rPr>
+                <w:rFonts w:ascii="Tahoma" w:eastAsia="Times New Roman" w:hAnsi="Tahoma" w:cs="Tahoma"/>
+                <w:color w:val="2E1308"/>
+                <w:sz w:val="24"/>
+                <w:szCs w:val="24"/>
+                <w:shd w:val="clear" w:color="auto" w:fill="FFFFFF"/>
+              </w:rPr>
+              <w:t xml:space="preserve"> save the son of Your handmaid.</w:t>
+            </w:r>
           </w:p>
         </w:tc>
       </w:tr>
@@ -2669,6 +4446,7 @@
               <w:pStyle w:val="EnglishHangNoCoptic"/>
             </w:pPr>
             <w:r>
+              <w:lastRenderedPageBreak/>
               <w:tab/>
               <w:t>and let those who hate me see it and be ashamed,</w:t>
             </w:r>
@@ -2713,6 +4491,59 @@
           </w:tcPr>
           <w:p>
             <w:pPr>
+              <w:pStyle w:val="EnglishHangNoCoptic"/>
+            </w:pPr>
+            <w:r>
+              <w:lastRenderedPageBreak/>
+              <w:t xml:space="preserve">17 Work </w:t>
+            </w:r>
+            <w:r>
+              <w:t>a sign for good in the midst of me</w:t>
+            </w:r>
+            <w:r>
+              <w:t>,</w:t>
+            </w:r>
+          </w:p>
+          <w:p>
+            <w:pPr>
+              <w:pStyle w:val="EnglishHangNoCoptic"/>
+            </w:pPr>
+            <w:r>
+              <w:lastRenderedPageBreak/>
+              <w:tab/>
+              <w:t>and let those who hate me see it and be ashamed,</w:t>
+            </w:r>
+          </w:p>
+          <w:p>
+            <w:pPr>
+              <w:pStyle w:val="EnglishHangEndNoCoptic"/>
+            </w:pPr>
+            <w:r>
+              <w:tab/>
+            </w:r>
+            <w:proofErr w:type="gramStart"/>
+            <w:r>
+              <w:t>because</w:t>
+            </w:r>
+            <w:proofErr w:type="gramEnd"/>
+            <w:r>
+              <w:t xml:space="preserve"> </w:t>
+            </w:r>
+            <w:r>
+              <w:t>You</w:t>
+            </w:r>
+            <w:r>
+              <w:t xml:space="preserve">, O Lord, </w:t>
+            </w:r>
+            <w:r>
+              <w:t>have</w:t>
+            </w:r>
+            <w:r>
+              <w:t xml:space="preserve"> helped me and comforted me.</w:t>
+            </w:r>
+          </w:p>
+          <w:p>
+            <w:pPr>
               <w:pStyle w:val="EngIndEnd"/>
             </w:pPr>
           </w:p>
@@ -2723,7 +4554,12 @@
           </w:tcPr>
           <w:p>
             <w:r>
-              <w:t xml:space="preserve">Make with me a sign unto good; let those who hate me see, and be ashamed: because Thou, Lord, hast helped me, and hast comforted me.  Alleluia.  </w:t>
+              <w:lastRenderedPageBreak/>
+              <w:t xml:space="preserve">Make with me a sign unto good; let those who hate me see, and be </w:t>
+            </w:r>
+            <w:r>
+              <w:lastRenderedPageBreak/>
+              <w:t xml:space="preserve">ashamed: because Thou, Lord, hast helped me, and hast comforted me.  Alleluia.  </w:t>
             </w:r>
           </w:p>
         </w:tc>
@@ -2737,7 +4573,31 @@
           <w:tcPr>
             <w:tcW w:w="621" w:type="pct"/>
           </w:tcPr>
-          <w:p/>
+          <w:p>
+            <w:r>
+              <w:t xml:space="preserve">Work some sign upon me for </w:t>
+            </w:r>
+            <w:proofErr w:type="gramStart"/>
+            <w:r>
+              <w:t>good, that</w:t>
+            </w:r>
+            <w:proofErr w:type="gramEnd"/>
+            <w:r>
+              <w:t xml:space="preserve"> they who hate me may see, and </w:t>
+            </w:r>
+            <w:r>
+              <w:lastRenderedPageBreak/>
+              <w:t xml:space="preserve">be ashamed, because Thou, Lord, hast </w:t>
+            </w:r>
+            <w:proofErr w:type="spellStart"/>
+            <w:r>
+              <w:t>holpen</w:t>
+            </w:r>
+            <w:proofErr w:type="spellEnd"/>
+            <w:r>
+              <w:t xml:space="preserve"> me, and comforted me.</w:t>
+            </w:r>
+          </w:p>
         </w:tc>
         <w:tc>
           <w:tcPr>
@@ -2748,6 +4608,7 @@
               <w:pStyle w:val="EngIndEnd"/>
             </w:pPr>
             <w:r>
+              <w:lastRenderedPageBreak/>
               <w:t>Make with me a sign for good,</w:t>
             </w:r>
           </w:p>
@@ -2756,6 +4617,7 @@
               <w:pStyle w:val="EngIndEnd"/>
             </w:pPr>
             <w:r>
+              <w:lastRenderedPageBreak/>
               <w:t>and let those who hate me see and be put to shame,</w:t>
             </w:r>
           </w:p>
@@ -2769,25 +4631,25 @@
             </w:r>
             <w:proofErr w:type="gramEnd"/>
             <w:r>
-              <w:t xml:space="preserve"> it is you, O Lord, who </w:t>
-            </w:r>
+              <w:t xml:space="preserve"> it is you, O Lord, who helped me and comforted me.</w:t>
+            </w:r>
+          </w:p>
+        </w:tc>
+        <w:tc>
+          <w:tcPr>
+            <w:tcW w:w="632" w:type="pct"/>
+          </w:tcPr>
+          <w:p>
+            <w:pPr>
+              <w:pStyle w:val="EngIndEnd"/>
+            </w:pPr>
             <w:r>
               <w:lastRenderedPageBreak/>
-              <w:t>helped me and comforted me.</w:t>
-            </w:r>
-          </w:p>
-        </w:tc>
-        <w:tc>
-          <w:tcPr>
-            <w:tcW w:w="632" w:type="pct"/>
-          </w:tcPr>
-          <w:p>
-            <w:pPr>
-              <w:pStyle w:val="EngIndEnd"/>
-            </w:pPr>
+              <w:t xml:space="preserve">Establish with me a token for good; and let them that hate me see </w:t>
+            </w:r>
             <w:r>
               <w:lastRenderedPageBreak/>
-              <w:t>Establish with me a token for good; and let them that hate me see it and be ashamed</w:t>
+              <w:t>it and be ashamed</w:t>
             </w:r>
             <w:proofErr w:type="gramStart"/>
             <w:r>
@@ -2815,8 +4677,64 @@
                 <w:shd w:val="clear" w:color="auto" w:fill="FFFFFF"/>
               </w:rPr>
             </w:pPr>
-            <w:bookmarkStart w:id="0" w:name="_GoBack"/>
-            <w:bookmarkEnd w:id="0"/>
+            <w:r>
+              <w:rPr>
+                <w:rFonts w:ascii="Tahoma" w:eastAsia="Times New Roman" w:hAnsi="Tahoma" w:cs="Tahoma"/>
+                <w:color w:val="2E1308"/>
+                <w:sz w:val="24"/>
+                <w:szCs w:val="24"/>
+                <w:shd w:val="clear" w:color="auto" w:fill="FFFFFF"/>
+              </w:rPr>
+              <w:lastRenderedPageBreak/>
+              <w:t>Work a sign in my midst for good,</w:t>
+            </w:r>
+          </w:p>
+          <w:p>
+            <w:pPr>
+              <w:spacing w:line="240" w:lineRule="auto"/>
+              <w:jc w:val="left"/>
+              <w:rPr>
+                <w:rFonts w:ascii="Tahoma" w:eastAsia="Times New Roman" w:hAnsi="Tahoma" w:cs="Tahoma"/>
+                <w:color w:val="2E1308"/>
+                <w:sz w:val="24"/>
+                <w:szCs w:val="24"/>
+                <w:shd w:val="clear" w:color="auto" w:fill="FFFFFF"/>
+              </w:rPr>
+            </w:pPr>
+            <w:r>
+              <w:rPr>
+                <w:rFonts w:ascii="Tahoma" w:eastAsia="Times New Roman" w:hAnsi="Tahoma" w:cs="Tahoma"/>
+                <w:color w:val="2E1308"/>
+                <w:sz w:val="24"/>
+                <w:szCs w:val="24"/>
+                <w:shd w:val="clear" w:color="auto" w:fill="FFFFFF"/>
+              </w:rPr>
+              <w:lastRenderedPageBreak/>
+              <w:t>And let those who hate me see it and be disgraced;</w:t>
+            </w:r>
+          </w:p>
+          <w:p>
+            <w:pPr>
+              <w:spacing w:line="240" w:lineRule="auto"/>
+              <w:jc w:val="left"/>
+              <w:rPr>
+                <w:rFonts w:ascii="Tahoma" w:eastAsia="Times New Roman" w:hAnsi="Tahoma" w:cs="Tahoma"/>
+                <w:color w:val="2E1308"/>
+                <w:sz w:val="24"/>
+                <w:szCs w:val="24"/>
+                <w:shd w:val="clear" w:color="auto" w:fill="FFFFFF"/>
+              </w:rPr>
+            </w:pPr>
+            <w:r>
+              <w:rPr>
+                <w:rFonts w:ascii="Tahoma" w:eastAsia="Times New Roman" w:hAnsi="Tahoma" w:cs="Tahoma"/>
+                <w:color w:val="2E1308"/>
+                <w:sz w:val="24"/>
+                <w:szCs w:val="24"/>
+                <w:shd w:val="clear" w:color="auto" w:fill="FFFFFF"/>
+              </w:rPr>
+              <w:t>For You, O Lord, helped me and comforted me.</w:t>
+            </w:r>
           </w:p>
         </w:tc>
       </w:tr>
@@ -2920,11 +4838,67 @@
         <w:footnoteRef/>
       </w:r>
       <w:r>
+        <w:t xml:space="preserve"> </w:t>
+      </w:r>
+      <w:proofErr w:type="gramStart"/>
+      <w:r>
+        <w:t>holy</w:t>
+      </w:r>
+      <w:proofErr w:type="gramEnd"/>
+      <w:r>
+        <w:t>: cp. 1 Cor. 3:16,17; 6:15-19; Heb. 3:1; 12:10; 1 Pet. 1:15,16; 2 Pet. 1-4.</w:t>
+      </w:r>
+    </w:p>
+  </w:footnote>
+  <w:footnote w:id="3">
+    <w:p>
+      <w:pPr>
+        <w:pStyle w:val="footnote"/>
+      </w:pPr>
+      <w:r>
+        <w:rPr>
+          <w:rStyle w:val="FootnoteReference"/>
+        </w:rPr>
+        <w:footnoteRef/>
+      </w:r>
+      <w:r>
         <w:t xml:space="preserve"> Powers of the soul are will, desire, intellect, understanding, memory, imagination.</w:t>
       </w:r>
     </w:p>
   </w:footnote>
-  <w:footnote w:id="3">
+  <w:footnote w:id="4">
+    <w:p>
+      <w:pPr>
+        <w:pStyle w:val="footnote"/>
+      </w:pPr>
+      <w:r>
+        <w:rPr>
+          <w:rStyle w:val="FootnoteReference"/>
+        </w:rPr>
+        <w:footnoteRef/>
+      </w:r>
+      <w:r>
+        <w:t xml:space="preserve"> Powers of the soul are will, desire, intellect, understanding, memory, imagination.</w:t>
+      </w:r>
+    </w:p>
+  </w:footnote>
+  <w:footnote w:id="5">
+    <w:p>
+      <w:pPr>
+        <w:pStyle w:val="footnote"/>
+      </w:pPr>
+      <w:r>
+        <w:rPr>
+          <w:rStyle w:val="FootnoteReference"/>
+        </w:rPr>
+        <w:footnoteRef/>
+      </w:r>
+      <w:r>
+        <w:t xml:space="preserve"> [JS] literally, “voice”</w:t>
+      </w:r>
+    </w:p>
+  </w:footnote>
+  <w:footnote w:id="6">
     <w:p>
       <w:pPr>
         <w:pStyle w:val="footnote"/>
@@ -2945,6 +4919,70 @@
       <w:proofErr w:type="gramEnd"/>
       <w:r>
         <w:t xml:space="preserve"> (Rev. 15:3-5; John 12:32).</w:t>
+      </w:r>
+    </w:p>
+  </w:footnote>
+  <w:footnote w:id="7">
+    <w:p>
+      <w:pPr>
+        <w:pStyle w:val="footnote"/>
+      </w:pPr>
+      <w:r>
+        <w:rPr>
+          <w:rStyle w:val="FootnoteReference"/>
+        </w:rPr>
+        <w:footnoteRef/>
+      </w:r>
+      <w:r>
+        <w:t xml:space="preserve"> </w:t>
+      </w:r>
+      <w:proofErr w:type="gramStart"/>
+      <w:r>
+        <w:t>‘The song of the Lamb.’</w:t>
+      </w:r>
+      <w:proofErr w:type="gramEnd"/>
+      <w:r>
+        <w:t xml:space="preserve"> (Rev. 15:3-5; John 12:32).</w:t>
+      </w:r>
+    </w:p>
+  </w:footnote>
+  <w:footnote w:id="8">
+    <w:p>
+      <w:pPr>
+        <w:pStyle w:val="footnote"/>
+      </w:pPr>
+      <w:r>
+        <w:rPr>
+          <w:rStyle w:val="FootnoteReference"/>
+        </w:rPr>
+        <w:footnoteRef/>
+      </w:r>
+      <w:r>
+        <w:t xml:space="preserve"> [JS] Or, “band”, “gathering”, or “synagogue”</w:t>
+      </w:r>
+    </w:p>
+  </w:footnote>
+  <w:footnote w:id="9">
+    <w:p>
+      <w:pPr>
+        <w:pStyle w:val="footnote"/>
+      </w:pPr>
+      <w:r>
+        <w:rPr>
+          <w:rStyle w:val="FootnoteReference"/>
+        </w:rPr>
+        <w:footnoteRef/>
+      </w:r>
+      <w:r>
+        <w:t xml:space="preserve"> [JS] or “</w:t>
+      </w:r>
+      <w:proofErr w:type="spellStart"/>
+      <w:r>
+        <w:t>pitful</w:t>
+      </w:r>
+      <w:proofErr w:type="spellEnd"/>
+      <w:r>
+        <w:t>”, or “full of pity”, but that has a different connotation in English today.</w:t>
       </w:r>
     </w:p>
   </w:footnote>
@@ -4925,7 +6963,7 @@
 </file>
 
 <file path=customXml/itemProps1.xml><?xml version="1.0" encoding="utf-8"?>
-<ds:datastoreItem xmlns:ds="http://schemas.openxmlformats.org/officeDocument/2006/customXml" ds:itemID="{D789C309-3C80-43B9-B793-1E951B451BB4}">
+<ds:datastoreItem xmlns:ds="http://schemas.openxmlformats.org/officeDocument/2006/customXml" ds:itemID="{64A64AC2-AB2A-4437-B384-285E7363CBDF}">
   <ds:schemaRefs>
     <ds:schemaRef ds:uri="http://schemas.openxmlformats.org/officeDocument/2006/bibliography"/>
   </ds:schemaRefs>

</xml_diff>